<commit_message>
Se crea diapositivas para presentacion del semillero para angular
</commit_message>
<xml_diff>
--- a/instructor/MaterialSesion/Angular/SesionUnoAngular.docx
+++ b/instructor/MaterialSesion/Angular/SesionUnoAngular.docx
@@ -228,15 +228,7 @@
           <w:color w:val="000000" w:themeColor="text1"/>
           <w:shd w:val="clear" w:color="auto" w:fill="FFFFFF"/>
         </w:rPr>
-        <w:t>TypeScript es un lenguaje de programación de código abierto con herramientas de programación orientada a objetos, muy favorable si se tienen proyectos grandes</w:t>
-      </w:r>
-      <w:r>
-        <w:rPr>
-          <w:rFonts w:ascii="Arial" w:hAnsi="Arial" w:cs="Arial"/>
-          <w:color w:val="000000" w:themeColor="text1"/>
-          <w:shd w:val="clear" w:color="auto" w:fill="FFFFFF"/>
-        </w:rPr>
-        <w:t>.</w:t>
+        <w:t>TypeScript es un lenguaje de programación de código abierto con herramientas de programación orientada a objetos, muy favorable si se tienen proyectos grandes.</w:t>
       </w:r>
     </w:p>
     <w:p>
@@ -315,15 +307,25 @@
           <w:shd w:val="clear" w:color="auto" w:fill="FFFFFF"/>
         </w:rPr>
       </w:pPr>
-      <w:r>
-        <w:rPr>
-          <w:rFonts w:ascii="Arial" w:hAnsi="Arial" w:cs="Arial"/>
-          <w:color w:val="000000" w:themeColor="text1"/>
-          <w:shd w:val="clear" w:color="auto" w:fill="FFFFFF"/>
-        </w:rPr>
-        <w:t xml:space="preserve">Básicamente es el intérprete de código de JavaScript y es el que permite la ejecución de este. </w:t>
-      </w:r>
-    </w:p>
+      <w:bookmarkStart w:id="0" w:name="_GoBack"/>
+      <w:r>
+        <w:rPr>
+          <w:rFonts w:ascii="Arial" w:hAnsi="Arial" w:cs="Arial"/>
+          <w:color w:val="000000" w:themeColor="text1"/>
+          <w:shd w:val="clear" w:color="auto" w:fill="FFFFFF"/>
+        </w:rPr>
+        <w:t>Básicamente es el intérprete de código de JavaScript y es el que permite la ejecución de este</w:t>
+      </w:r>
+      <w:r>
+        <w:rPr>
+          <w:rFonts w:ascii="Arial" w:hAnsi="Arial" w:cs="Arial"/>
+          <w:color w:val="000000" w:themeColor="text1"/>
+          <w:shd w:val="clear" w:color="auto" w:fill="FFFFFF"/>
+        </w:rPr>
+        <w:t>, además administra paquetes o dependencias para ser instalados.</w:t>
+      </w:r>
+    </w:p>
+    <w:bookmarkEnd w:id="0"/>
     <w:p>
       <w:pPr>
         <w:rPr>
@@ -1178,8 +1180,6 @@
           <w:color w:val="000000" w:themeColor="text1"/>
         </w:rPr>
       </w:pPr>
-      <w:bookmarkStart w:id="0" w:name="_GoBack"/>
-      <w:bookmarkEnd w:id="0"/>
     </w:p>
     <w:sectPr>
       <w:pgSz w:w="12240" w:h="15840"/>

</xml_diff>